<commit_message>
añado comentarios al word
</commit_message>
<xml_diff>
--- a/Comentarios generales.docx
+++ b/Comentarios generales.docx
@@ -12,7 +12,7 @@
     </w:p>
     <w:p>
       <w:pPr>
-        <w:pStyle w:val="Prrafodelista"/>
+        <w:pStyle w:val="ListParagraph"/>
         <w:numPr>
           <w:ilvl w:val="0"/>
           <w:numId w:val="1"/>
@@ -33,7 +33,7 @@
     </w:p>
     <w:p>
       <w:pPr>
-        <w:pStyle w:val="Prrafodelista"/>
+        <w:pStyle w:val="ListParagraph"/>
         <w:numPr>
           <w:ilvl w:val="1"/>
           <w:numId w:val="1"/>
@@ -52,7 +52,7 @@
     </w:p>
     <w:p>
       <w:pPr>
-        <w:pStyle w:val="Prrafodelista"/>
+        <w:pStyle w:val="ListParagraph"/>
         <w:numPr>
           <w:ilvl w:val="1"/>
           <w:numId w:val="1"/>
@@ -71,7 +71,7 @@
     </w:p>
     <w:p>
       <w:pPr>
-        <w:pStyle w:val="Prrafodelista"/>
+        <w:pStyle w:val="ListParagraph"/>
         <w:spacing w:after="0"/>
         <w:ind w:left="1080"/>
         <w:rPr>
@@ -87,7 +87,7 @@
     </w:p>
     <w:p>
       <w:pPr>
-        <w:pStyle w:val="Prrafodelista"/>
+        <w:pStyle w:val="ListParagraph"/>
         <w:numPr>
           <w:ilvl w:val="1"/>
           <w:numId w:val="1"/>
@@ -113,7 +113,7 @@
     </w:p>
     <w:p>
       <w:pPr>
-        <w:pStyle w:val="Prrafodelista"/>
+        <w:pStyle w:val="ListParagraph"/>
         <w:spacing w:after="0"/>
         <w:ind w:left="1080"/>
         <w:rPr>
@@ -147,7 +147,7 @@
     </w:p>
     <w:p>
       <w:pPr>
-        <w:pStyle w:val="Prrafodelista"/>
+        <w:pStyle w:val="ListParagraph"/>
         <w:numPr>
           <w:ilvl w:val="1"/>
           <w:numId w:val="1"/>
@@ -166,7 +166,7 @@
     </w:p>
     <w:p>
       <w:pPr>
-        <w:pStyle w:val="Prrafodelista"/>
+        <w:pStyle w:val="ListParagraph"/>
         <w:numPr>
           <w:ilvl w:val="0"/>
           <w:numId w:val="1"/>
@@ -187,7 +187,7 @@
     </w:p>
     <w:p>
       <w:pPr>
-        <w:pStyle w:val="Prrafodelista"/>
+        <w:pStyle w:val="ListParagraph"/>
         <w:numPr>
           <w:ilvl w:val="1"/>
           <w:numId w:val="1"/>
@@ -230,7 +230,7 @@
     </w:p>
     <w:p>
       <w:pPr>
-        <w:pStyle w:val="Prrafodelista"/>
+        <w:pStyle w:val="ListParagraph"/>
         <w:numPr>
           <w:ilvl w:val="1"/>
           <w:numId w:val="1"/>
@@ -255,7 +255,7 @@
     </w:p>
     <w:p>
       <w:pPr>
-        <w:pStyle w:val="Prrafodelista"/>
+        <w:pStyle w:val="ListParagraph"/>
         <w:numPr>
           <w:ilvl w:val="1"/>
           <w:numId w:val="1"/>
@@ -274,7 +274,7 @@
     </w:p>
     <w:p>
       <w:pPr>
-        <w:pStyle w:val="Prrafodelista"/>
+        <w:pStyle w:val="ListParagraph"/>
         <w:numPr>
           <w:ilvl w:val="0"/>
           <w:numId w:val="1"/>
@@ -295,7 +295,7 @@
     </w:p>
     <w:p>
       <w:pPr>
-        <w:pStyle w:val="Prrafodelista"/>
+        <w:pStyle w:val="ListParagraph"/>
         <w:numPr>
           <w:ilvl w:val="1"/>
           <w:numId w:val="1"/>
@@ -314,7 +314,7 @@
     </w:p>
     <w:p>
       <w:pPr>
-        <w:pStyle w:val="Prrafodelista"/>
+        <w:pStyle w:val="ListParagraph"/>
         <w:numPr>
           <w:ilvl w:val="1"/>
           <w:numId w:val="1"/>
@@ -333,7 +333,7 @@
     </w:p>
     <w:p>
       <w:pPr>
-        <w:pStyle w:val="Prrafodelista"/>
+        <w:pStyle w:val="ListParagraph"/>
         <w:numPr>
           <w:ilvl w:val="0"/>
           <w:numId w:val="1"/>
@@ -354,7 +354,7 @@
     </w:p>
     <w:p>
       <w:pPr>
-        <w:pStyle w:val="Prrafodelista"/>
+        <w:pStyle w:val="ListParagraph"/>
         <w:numPr>
           <w:ilvl w:val="1"/>
           <w:numId w:val="1"/>
@@ -373,7 +373,7 @@
     </w:p>
     <w:p>
       <w:pPr>
-        <w:pStyle w:val="Prrafodelista"/>
+        <w:pStyle w:val="ListParagraph"/>
         <w:numPr>
           <w:ilvl w:val="0"/>
           <w:numId w:val="1"/>
@@ -401,7 +401,7 @@
     </w:p>
     <w:p>
       <w:pPr>
-        <w:pStyle w:val="Prrafodelista"/>
+        <w:pStyle w:val="ListParagraph"/>
         <w:numPr>
           <w:ilvl w:val="1"/>
           <w:numId w:val="1"/>
@@ -420,7 +420,7 @@
     </w:p>
     <w:p>
       <w:pPr>
-        <w:pStyle w:val="Prrafodelista"/>
+        <w:pStyle w:val="ListParagraph"/>
         <w:spacing w:after="0"/>
         <w:ind w:left="1080"/>
         <w:rPr>
@@ -430,7 +430,7 @@
     </w:p>
     <w:p>
       <w:pPr>
-        <w:pStyle w:val="Prrafodelista"/>
+        <w:pStyle w:val="ListParagraph"/>
         <w:spacing w:after="0"/>
         <w:ind w:left="1080"/>
         <w:rPr>
@@ -442,7 +442,7 @@
           <w:noProof/>
         </w:rPr>
         <w:drawing>
-          <wp:inline distT="0" distB="0" distL="0" distR="0" wp14:anchorId="6C1B2A88" wp14:editId="0C55DFFC">
+          <wp:inline distT="0" distB="0" distL="0" distR="0" wp14:anchorId="09CAC4EE" wp14:editId="42F192FC">
             <wp:extent cx="3758400" cy="1789200"/>
             <wp:effectExtent l="0" t="0" r="0" b="1905"/>
             <wp:docPr id="1" name="Imagen 1"/>
@@ -480,7 +480,7 @@
     </w:p>
     <w:p>
       <w:pPr>
-        <w:pStyle w:val="Prrafodelista"/>
+        <w:pStyle w:val="ListParagraph"/>
         <w:numPr>
           <w:ilvl w:val="1"/>
           <w:numId w:val="1"/>
@@ -517,8 +517,9 @@
         <w:rPr>
           <w:noProof/>
         </w:rPr>
+        <w:lastRenderedPageBreak/>
         <w:drawing>
-          <wp:inline distT="0" distB="0" distL="0" distR="0" wp14:anchorId="49968C05" wp14:editId="041DE515">
+          <wp:inline distT="0" distB="0" distL="0" distR="0" wp14:anchorId="48A0B40C" wp14:editId="58281CC8">
             <wp:extent cx="5612130" cy="3425825"/>
             <wp:effectExtent l="0" t="0" r="7620" b="3175"/>
             <wp:docPr id="2" name="Imagen 2"/>
@@ -564,7 +565,7 @@
     </w:p>
     <w:p>
       <w:pPr>
-        <w:pStyle w:val="Prrafodelista"/>
+        <w:pStyle w:val="ListParagraph"/>
         <w:numPr>
           <w:ilvl w:val="0"/>
           <w:numId w:val="1"/>
@@ -585,7 +586,7 @@
     </w:p>
     <w:p>
       <w:pPr>
-        <w:pStyle w:val="Prrafodelista"/>
+        <w:pStyle w:val="ListParagraph"/>
         <w:numPr>
           <w:ilvl w:val="1"/>
           <w:numId w:val="1"/>
@@ -604,7 +605,7 @@
     </w:p>
     <w:p>
       <w:pPr>
-        <w:pStyle w:val="Prrafodelista"/>
+        <w:pStyle w:val="ListParagraph"/>
         <w:numPr>
           <w:ilvl w:val="1"/>
           <w:numId w:val="1"/>
@@ -631,19 +632,116 @@
     </w:p>
     <w:p>
       <w:pPr>
-        <w:spacing w:after="0"/>
-        <w:rPr>
-          <w:lang w:val="es-AR"/>
-        </w:rPr>
-      </w:pPr>
-    </w:p>
-    <w:p>
-      <w:pPr>
-        <w:spacing w:after="0"/>
-        <w:rPr>
-          <w:lang w:val="es-AR"/>
-        </w:rPr>
-      </w:pPr>
+        <w:pBdr>
+          <w:bottom w:val="single" w:sz="6" w:space="1" w:color="auto"/>
+        </w:pBdr>
+        <w:spacing w:after="0"/>
+        <w:rPr>
+          <w:lang w:val="es-AR"/>
+        </w:rPr>
+      </w:pPr>
+    </w:p>
+    <w:p>
+      <w:pPr>
+        <w:spacing w:after="0"/>
+        <w:rPr>
+          <w:lang w:val="es-AR"/>
+        </w:rPr>
+      </w:pPr>
+    </w:p>
+    <w:p>
+      <w:pPr>
+        <w:spacing w:after="0"/>
+        <w:rPr>
+          <w:lang w:val="es-AR"/>
+        </w:rPr>
+      </w:pPr>
+      <w:r>
+        <w:rPr>
+          <w:lang w:val="es-AR"/>
+        </w:rPr>
+        <w:t>Para mejor visualización, dividir la notebook principal en secciones grandes:</w:t>
+      </w:r>
+    </w:p>
+    <w:p>
+      <w:pPr>
+        <w:spacing w:after="0"/>
+        <w:rPr>
+          <w:lang w:val="es-AR"/>
+        </w:rPr>
+      </w:pPr>
+      <w:r>
+        <w:rPr>
+          <w:lang w:val="es-AR"/>
+        </w:rPr>
+        <w:t>-Introducción, resumen, objetivos</w:t>
+      </w:r>
+    </w:p>
+    <w:p>
+      <w:pPr>
+        <w:spacing w:after="0"/>
+        <w:rPr>
+          <w:lang w:val="es-AR"/>
+        </w:rPr>
+      </w:pPr>
+    </w:p>
+    <w:p>
+      <w:pPr>
+        <w:spacing w:after="0"/>
+        <w:rPr>
+          <w:lang w:val="es-AR"/>
+        </w:rPr>
+      </w:pPr>
+      <w:r>
+        <w:rPr>
+          <w:lang w:val="es-AR"/>
+        </w:rPr>
+        <w:t>-Visualización básica e interpretación inicial</w:t>
+      </w:r>
+    </w:p>
+    <w:p>
+      <w:pPr>
+        <w:spacing w:after="0"/>
+        <w:rPr>
+          <w:lang w:val="es-AR"/>
+        </w:rPr>
+      </w:pPr>
+    </w:p>
+    <w:p>
+      <w:pPr>
+        <w:spacing w:after="0"/>
+        <w:rPr>
+          <w:lang w:val="es-AR"/>
+        </w:rPr>
+      </w:pPr>
+      <w:r>
+        <w:rPr>
+          <w:lang w:val="es-AR"/>
+        </w:rPr>
+        <w:t>-Limpieza e imputaciones</w:t>
+      </w:r>
+    </w:p>
+    <w:p>
+      <w:pPr>
+        <w:spacing w:after="0"/>
+        <w:rPr>
+          <w:lang w:val="es-AR"/>
+        </w:rPr>
+      </w:pPr>
+    </w:p>
+    <w:p>
+      <w:pPr>
+        <w:spacing w:after="0"/>
+        <w:rPr>
+          <w:lang w:val="es-AR"/>
+        </w:rPr>
+      </w:pPr>
+      <w:r>
+        <w:rPr>
+          <w:lang w:val="es-AR"/>
+        </w:rPr>
+        <w:t>-Gráficos, visualización a posteriori</w:t>
+      </w:r>
     </w:p>
     <w:sectPr>
       <w:pgSz w:w="12240" w:h="15840"/>
@@ -898,6 +996,7 @@
     <w:lsdException w:name="HTML Sample" w:semiHidden="1" w:unhideWhenUsed="1"/>
     <w:lsdException w:name="HTML Typewriter" w:semiHidden="1" w:unhideWhenUsed="1"/>
     <w:lsdException w:name="HTML Variable" w:semiHidden="1" w:unhideWhenUsed="1"/>
+    <w:lsdException w:name="Normal Table" w:semiHidden="1" w:unhideWhenUsed="1"/>
     <w:lsdException w:name="annotation subject" w:semiHidden="1" w:unhideWhenUsed="1"/>
     <w:lsdException w:name="No List" w:semiHidden="1" w:unhideWhenUsed="1"/>
     <w:lsdException w:name="Outline List 1" w:semiHidden="1" w:unhideWhenUsed="1"/>
@@ -940,8 +1039,11 @@
     <w:lsdException w:name="Table Contemporary" w:semiHidden="1" w:unhideWhenUsed="1"/>
     <w:lsdException w:name="Table Elegant" w:semiHidden="1" w:unhideWhenUsed="1"/>
     <w:lsdException w:name="Table Professional" w:semiHidden="1" w:unhideWhenUsed="1"/>
+    <w:lsdException w:name="Table Subtle 1" w:semiHidden="1" w:unhideWhenUsed="1"/>
     <w:lsdException w:name="Table Subtle 2" w:semiHidden="1" w:unhideWhenUsed="1"/>
     <w:lsdException w:name="Table Web 1" w:semiHidden="1" w:unhideWhenUsed="1"/>
+    <w:lsdException w:name="Table Web 2" w:semiHidden="1" w:unhideWhenUsed="1"/>
+    <w:lsdException w:name="Table Web 3" w:semiHidden="1" w:unhideWhenUsed="1"/>
     <w:lsdException w:name="Balloon Text" w:semiHidden="1" w:unhideWhenUsed="1"/>
     <w:lsdException w:name="Table Grid" w:uiPriority="39"/>
     <w:lsdException w:name="Table Theme" w:semiHidden="1" w:unhideWhenUsed="1"/>
@@ -1170,13 +1272,13 @@
     <w:name w:val="Normal"/>
     <w:qFormat/>
   </w:style>
-  <w:style w:type="character" w:default="1" w:styleId="Fuentedeprrafopredeter">
+  <w:style w:type="character" w:default="1" w:styleId="DefaultParagraphFont">
     <w:name w:val="Default Paragraph Font"/>
     <w:uiPriority w:val="1"/>
     <w:semiHidden/>
     <w:unhideWhenUsed/>
   </w:style>
-  <w:style w:type="table" w:default="1" w:styleId="Tablanormal">
+  <w:style w:type="table" w:default="1" w:styleId="TableNormal">
     <w:name w:val="Normal Table"/>
     <w:uiPriority w:val="99"/>
     <w:semiHidden/>
@@ -1191,13 +1293,13 @@
       </w:tblCellMar>
     </w:tblPr>
   </w:style>
-  <w:style w:type="numbering" w:default="1" w:styleId="Sinlista">
+  <w:style w:type="numbering" w:default="1" w:styleId="NoList">
     <w:name w:val="No List"/>
     <w:uiPriority w:val="99"/>
     <w:semiHidden/>
     <w:unhideWhenUsed/>
   </w:style>
-  <w:style w:type="paragraph" w:styleId="Prrafodelista">
+  <w:style w:type="paragraph" w:styleId="ListParagraph">
     <w:name w:val="List Paragraph"/>
     <w:basedOn w:val="Normal"/>
     <w:uiPriority w:val="34"/>

</xml_diff>

<commit_message>
minutas a comentarios grales mas notebook borrador
</commit_message>
<xml_diff>
--- a/Comentarios generales.docx
+++ b/Comentarios generales.docx
@@ -6,8 +6,13 @@
       <w:pPr>
         <w:spacing w:after="0"/>
       </w:pPr>
-      <w:r>
-        <w:t>Propuestas Nicky</w:t>
+      <w:proofErr w:type="spellStart"/>
+      <w:r>
+        <w:t>Propuestas</w:t>
+      </w:r>
+      <w:proofErr w:type="spellEnd"/>
+      <w:r>
+        <w:t xml:space="preserve"> Nicky</w:t>
       </w:r>
     </w:p>
     <w:p>
@@ -28,7 +33,39 @@
           <w:color w:val="0070C0"/>
           <w:lang w:val="es-AR"/>
         </w:rPr>
-        <w:t>Cantidad de ambiences calculo que es un tema relevante…habría que hacer un regex para extraerlo de la descripción</w:t>
+        <w:t xml:space="preserve">Cantidad de </w:t>
+      </w:r>
+      <w:proofErr w:type="spellStart"/>
+      <w:r>
+        <w:rPr>
+          <w:color w:val="0070C0"/>
+          <w:lang w:val="es-AR"/>
+        </w:rPr>
+        <w:t>ambiences</w:t>
+      </w:r>
+      <w:proofErr w:type="spellEnd"/>
+      <w:r>
+        <w:rPr>
+          <w:color w:val="0070C0"/>
+          <w:lang w:val="es-AR"/>
+        </w:rPr>
+        <w:t xml:space="preserve"> calculo que es un tema relevante…habría que hacer un </w:t>
+      </w:r>
+      <w:proofErr w:type="spellStart"/>
+      <w:r>
+        <w:rPr>
+          <w:color w:val="0070C0"/>
+          <w:lang w:val="es-AR"/>
+        </w:rPr>
+        <w:t>regex</w:t>
+      </w:r>
+      <w:proofErr w:type="spellEnd"/>
+      <w:r>
+        <w:rPr>
+          <w:color w:val="0070C0"/>
+          <w:lang w:val="es-AR"/>
+        </w:rPr>
+        <w:t xml:space="preserve"> para extraerlo de la descripción</w:t>
       </w:r>
     </w:p>
     <w:p>
@@ -66,7 +103,21 @@
         <w:rPr>
           <w:lang w:val="es-AR"/>
         </w:rPr>
-        <w:t>La descripción tiene mucha info pero es muy variada</w:t>
+        <w:t xml:space="preserve">La descripción tiene mucha </w:t>
+      </w:r>
+      <w:proofErr w:type="spellStart"/>
+      <w:r>
+        <w:rPr>
+          <w:lang w:val="es-AR"/>
+        </w:rPr>
+        <w:t>info</w:t>
+      </w:r>
+      <w:proofErr w:type="spellEnd"/>
+      <w:r>
+        <w:rPr>
+          <w:lang w:val="es-AR"/>
+        </w:rPr>
+        <w:t xml:space="preserve"> pero es muy variada</w:t>
       </w:r>
     </w:p>
     <w:p>
@@ -82,7 +133,21 @@
         <w:rPr>
           <w:lang w:val="es-AR"/>
         </w:rPr>
-        <w:t xml:space="preserve">Hay descripción general de la propiedad y algunos reg corresponden a varios deptos. </w:t>
+        <w:t xml:space="preserve">Hay descripción general de la propiedad y algunos </w:t>
+      </w:r>
+      <w:proofErr w:type="spellStart"/>
+      <w:r>
+        <w:rPr>
+          <w:lang w:val="es-AR"/>
+        </w:rPr>
+        <w:t>reg</w:t>
+      </w:r>
+      <w:proofErr w:type="spellEnd"/>
+      <w:r>
+        <w:rPr>
+          <w:lang w:val="es-AR"/>
+        </w:rPr>
+        <w:t xml:space="preserve"> corresponden a varios deptos. </w:t>
       </w:r>
     </w:p>
     <w:p>
@@ -101,7 +166,35 @@
         <w:rPr>
           <w:lang w:val="es-AR"/>
         </w:rPr>
-        <w:t xml:space="preserve">Podríamos con regex sacar info de este campo: Ambientes - </w:t>
+        <w:t xml:space="preserve">Podríamos con </w:t>
+      </w:r>
+      <w:proofErr w:type="spellStart"/>
+      <w:r>
+        <w:rPr>
+          <w:lang w:val="es-AR"/>
+        </w:rPr>
+        <w:t>regex</w:t>
+      </w:r>
+      <w:proofErr w:type="spellEnd"/>
+      <w:r>
+        <w:rPr>
+          <w:lang w:val="es-AR"/>
+        </w:rPr>
+        <w:t xml:space="preserve"> sacar </w:t>
+      </w:r>
+      <w:proofErr w:type="spellStart"/>
+      <w:r>
+        <w:rPr>
+          <w:lang w:val="es-AR"/>
+        </w:rPr>
+        <w:t>info</w:t>
+      </w:r>
+      <w:proofErr w:type="spellEnd"/>
+      <w:r>
+        <w:rPr>
+          <w:lang w:val="es-AR"/>
+        </w:rPr>
+        <w:t xml:space="preserve"> de este campo: Ambientes - </w:t>
       </w:r>
       <w:r>
         <w:rPr>
@@ -124,7 +217,49 @@
         <w:rPr>
           <w:lang w:val="es-AR"/>
         </w:rPr>
-        <w:t>Y en base a esta info + el campo roms definir ambientes y dormitorios – completar los roms nulos o cambiar los valores si hay discrepancia evidente con la descr</w:t>
+        <w:t xml:space="preserve">Y en base a esta </w:t>
+      </w:r>
+      <w:proofErr w:type="spellStart"/>
+      <w:r>
+        <w:rPr>
+          <w:lang w:val="es-AR"/>
+        </w:rPr>
+        <w:t>info</w:t>
+      </w:r>
+      <w:proofErr w:type="spellEnd"/>
+      <w:r>
+        <w:rPr>
+          <w:lang w:val="es-AR"/>
+        </w:rPr>
+        <w:t xml:space="preserve"> + el campo </w:t>
+      </w:r>
+      <w:proofErr w:type="spellStart"/>
+      <w:r>
+        <w:rPr>
+          <w:lang w:val="es-AR"/>
+        </w:rPr>
+        <w:t>roms</w:t>
+      </w:r>
+      <w:proofErr w:type="spellEnd"/>
+      <w:r>
+        <w:rPr>
+          <w:lang w:val="es-AR"/>
+        </w:rPr>
+        <w:t xml:space="preserve"> definir ambientes y dormitorios – completar los </w:t>
+      </w:r>
+      <w:proofErr w:type="spellStart"/>
+      <w:r>
+        <w:rPr>
+          <w:lang w:val="es-AR"/>
+        </w:rPr>
+        <w:t>roms</w:t>
+      </w:r>
+      <w:proofErr w:type="spellEnd"/>
+      <w:r>
+        <w:rPr>
+          <w:lang w:val="es-AR"/>
+        </w:rPr>
+        <w:t xml:space="preserve"> nulos o cambiar los valores si hay discrepancia evidente con la descr</w:t>
       </w:r>
       <w:r>
         <w:rPr>
@@ -161,7 +296,21 @@
         <w:rPr>
           <w:lang w:val="es-AR"/>
         </w:rPr>
-        <w:t>En los casos que veamos en la descripición que venden 1 o 2 ambientes podríamos colocar 1.5 por ejemplo</w:t>
+        <w:t xml:space="preserve">En los casos que veamos en la </w:t>
+      </w:r>
+      <w:proofErr w:type="spellStart"/>
+      <w:r>
+        <w:rPr>
+          <w:lang w:val="es-AR"/>
+        </w:rPr>
+        <w:t>descripición</w:t>
+      </w:r>
+      <w:proofErr w:type="spellEnd"/>
+      <w:r>
+        <w:rPr>
+          <w:lang w:val="es-AR"/>
+        </w:rPr>
+        <w:t xml:space="preserve"> que venden 1 o 2 ambientes podríamos colocar 1.5 por ejemplo</w:t>
       </w:r>
     </w:p>
     <w:p>
@@ -201,31 +350,63 @@
         <w:rPr>
           <w:lang w:val="es-AR"/>
         </w:rPr>
-        <w:t xml:space="preserve">Para las currency USD y ARS los división entre </w:t>
-      </w:r>
+        <w:t xml:space="preserve">Para las </w:t>
+      </w:r>
+      <w:proofErr w:type="spellStart"/>
+      <w:r>
+        <w:rPr>
+          <w:lang w:val="es-AR"/>
+        </w:rPr>
+        <w:t>currency</w:t>
+      </w:r>
+      <w:proofErr w:type="spellEnd"/>
+      <w:r>
+        <w:rPr>
+          <w:lang w:val="es-AR"/>
+        </w:rPr>
+        <w:t xml:space="preserve"> USD y ARS los división entre </w:t>
+      </w:r>
+      <w:proofErr w:type="spellStart"/>
       <w:r>
         <w:rPr>
           <w:lang w:val="es-AR"/>
         </w:rPr>
         <w:t>price_aprox_local_currency</w:t>
       </w:r>
+      <w:proofErr w:type="spellEnd"/>
       <w:r>
         <w:rPr>
           <w:lang w:val="es-AR"/>
         </w:rPr>
         <w:t xml:space="preserve"> y </w:t>
       </w:r>
+      <w:proofErr w:type="spellStart"/>
       <w:r>
         <w:rPr>
           <w:lang w:val="es-AR"/>
         </w:rPr>
         <w:t>price_aprox_usd</w:t>
       </w:r>
-      <w:r>
-        <w:rPr>
-          <w:lang w:val="es-AR"/>
-        </w:rPr>
-        <w:t xml:space="preserve"> da siempre 17.6445 tipo de cambio asi que ambos campos parecen confiables</w:t>
+      <w:proofErr w:type="spellEnd"/>
+      <w:r>
+        <w:rPr>
+          <w:lang w:val="es-AR"/>
+        </w:rPr>
+        <w:t xml:space="preserve"> da siempre 17.6445 tipo de cambio </w:t>
+      </w:r>
+      <w:proofErr w:type="spellStart"/>
+      <w:r>
+        <w:rPr>
+          <w:lang w:val="es-AR"/>
+        </w:rPr>
+        <w:t>asi</w:t>
+      </w:r>
+      <w:proofErr w:type="spellEnd"/>
+      <w:r>
+        <w:rPr>
+          <w:lang w:val="es-AR"/>
+        </w:rPr>
+        <w:t xml:space="preserve"> que ambos campos parecen confiables</w:t>
       </w:r>
     </w:p>
     <w:p>
@@ -250,7 +431,21 @@
         <w:rPr>
           <w:lang w:val="es-AR"/>
         </w:rPr>
-        <w:t>ón correcta entre Price_aprox_usd y Surface_total_in_m2</w:t>
+        <w:t xml:space="preserve">ón correcta entre </w:t>
+      </w:r>
+      <w:proofErr w:type="spellStart"/>
+      <w:r>
+        <w:rPr>
+          <w:lang w:val="es-AR"/>
+        </w:rPr>
+        <w:t>Price_aprox_usd</w:t>
+      </w:r>
+      <w:proofErr w:type="spellEnd"/>
+      <w:r>
+        <w:rPr>
+          <w:lang w:val="es-AR"/>
+        </w:rPr>
+        <w:t xml:space="preserve"> y Surface_total_in_m2</w:t>
       </w:r>
     </w:p>
     <w:p>
@@ -269,7 +464,21 @@
         <w:rPr>
           <w:lang w:val="es-AR"/>
         </w:rPr>
-        <w:t>Respecto a Price_per_m2 a veces está el mismo valor que en usd otras valores sin relación respecto al resto</w:t>
+        <w:t xml:space="preserve">Respecto a Price_per_m2 a veces está el mismo valor que en </w:t>
+      </w:r>
+      <w:proofErr w:type="spellStart"/>
+      <w:r>
+        <w:rPr>
+          <w:lang w:val="es-AR"/>
+        </w:rPr>
+        <w:t>usd</w:t>
+      </w:r>
+      <w:proofErr w:type="spellEnd"/>
+      <w:r>
+        <w:rPr>
+          <w:lang w:val="es-AR"/>
+        </w:rPr>
+        <w:t xml:space="preserve"> otras valores sin relación respecto al resto</w:t>
       </w:r>
     </w:p>
     <w:p>
@@ -290,7 +499,23 @@
           <w:color w:val="0070C0"/>
           <w:lang w:val="es-AR"/>
         </w:rPr>
-        <w:t xml:space="preserve">Para cuando es un edificio, el campo floor es relevante? </w:t>
+        <w:t xml:space="preserve">Para cuando es un edificio, el campo </w:t>
+      </w:r>
+      <w:proofErr w:type="spellStart"/>
+      <w:r>
+        <w:rPr>
+          <w:color w:val="0070C0"/>
+          <w:lang w:val="es-AR"/>
+        </w:rPr>
+        <w:t>floor</w:t>
+      </w:r>
+      <w:proofErr w:type="spellEnd"/>
+      <w:r>
+        <w:rPr>
+          <w:color w:val="0070C0"/>
+          <w:lang w:val="es-AR"/>
+        </w:rPr>
+        <w:t xml:space="preserve"> es relevante? </w:t>
       </w:r>
     </w:p>
     <w:p>
@@ -309,7 +534,35 @@
         <w:rPr>
           <w:lang w:val="es-AR"/>
         </w:rPr>
-        <w:t>El campo floor tiene 113321 nulos o sea con datos 7899 de un total de 71065 apartamentos. También lo usan para completar los pisos de una casa asi que en verdad corresponden menos a apartamentos</w:t>
+        <w:t xml:space="preserve">El campo </w:t>
+      </w:r>
+      <w:proofErr w:type="spellStart"/>
+      <w:r>
+        <w:rPr>
+          <w:lang w:val="es-AR"/>
+        </w:rPr>
+        <w:t>floor</w:t>
+      </w:r>
+      <w:proofErr w:type="spellEnd"/>
+      <w:r>
+        <w:rPr>
+          <w:lang w:val="es-AR"/>
+        </w:rPr>
+        <w:t xml:space="preserve"> tiene 113321 nulos o sea con datos 7899 de un total de 71065 apartamentos. También lo usan para completar los pisos de una casa </w:t>
+      </w:r>
+      <w:proofErr w:type="spellStart"/>
+      <w:r>
+        <w:rPr>
+          <w:lang w:val="es-AR"/>
+        </w:rPr>
+        <w:t>asi</w:t>
+      </w:r>
+      <w:proofErr w:type="spellEnd"/>
+      <w:r>
+        <w:rPr>
+          <w:lang w:val="es-AR"/>
+        </w:rPr>
+        <w:t xml:space="preserve"> que en verdad corresponden menos a apartamentos</w:t>
       </w:r>
     </w:p>
     <w:p>
@@ -328,7 +581,21 @@
         <w:rPr>
           <w:lang w:val="es-AR"/>
         </w:rPr>
-        <w:t>Creo que esto se puede complementar con un regex de descripción</w:t>
+        <w:t xml:space="preserve">Creo que esto se puede complementar con un </w:t>
+      </w:r>
+      <w:proofErr w:type="spellStart"/>
+      <w:r>
+        <w:rPr>
+          <w:lang w:val="es-AR"/>
+        </w:rPr>
+        <w:t>regex</w:t>
+      </w:r>
+      <w:proofErr w:type="spellEnd"/>
+      <w:r>
+        <w:rPr>
+          <w:lang w:val="es-AR"/>
+        </w:rPr>
+        <w:t xml:space="preserve"> de descripción</w:t>
       </w:r>
     </w:p>
     <w:p>
@@ -349,7 +616,23 @@
           <w:color w:val="0070C0"/>
           <w:lang w:val="es-AR"/>
         </w:rPr>
-        <w:t>Categorizar las localidades (dummies)</w:t>
+        <w:t>Categorizar las localidades (</w:t>
+      </w:r>
+      <w:proofErr w:type="spellStart"/>
+      <w:r>
+        <w:rPr>
+          <w:color w:val="0070C0"/>
+          <w:lang w:val="es-AR"/>
+        </w:rPr>
+        <w:t>dummies</w:t>
+      </w:r>
+      <w:proofErr w:type="spellEnd"/>
+      <w:r>
+        <w:rPr>
+          <w:color w:val="0070C0"/>
+          <w:lang w:val="es-AR"/>
+        </w:rPr>
+        <w:t>)</w:t>
       </w:r>
     </w:p>
     <w:p>
@@ -389,14 +672,39 @@
           <w:color w:val="0070C0"/>
           <w:lang w:val="es-AR"/>
         </w:rPr>
-        <w:t>Tenemos estos campos place_with_parent_names</w:t>
-      </w:r>
-      <w:r>
-        <w:rPr>
-          <w:color w:val="0070C0"/>
-          <w:lang w:val="es-AR"/>
-        </w:rPr>
-        <w:t xml:space="preserve">. Creo que convendría reemplazar place_with_parent_names por Barrio </w:t>
+        <w:t xml:space="preserve">Tenemos estos campos </w:t>
+      </w:r>
+      <w:proofErr w:type="spellStart"/>
+      <w:r>
+        <w:rPr>
+          <w:color w:val="0070C0"/>
+          <w:lang w:val="es-AR"/>
+        </w:rPr>
+        <w:t>place_with_parent_names</w:t>
+      </w:r>
+      <w:proofErr w:type="spellEnd"/>
+      <w:r>
+        <w:rPr>
+          <w:color w:val="0070C0"/>
+          <w:lang w:val="es-AR"/>
+        </w:rPr>
+        <w:t xml:space="preserve">. Creo que convendría reemplazar </w:t>
+      </w:r>
+      <w:proofErr w:type="spellStart"/>
+      <w:r>
+        <w:rPr>
+          <w:color w:val="0070C0"/>
+          <w:lang w:val="es-AR"/>
+        </w:rPr>
+        <w:t>place_with_parent_names</w:t>
+      </w:r>
+      <w:proofErr w:type="spellEnd"/>
+      <w:r>
+        <w:rPr>
+          <w:color w:val="0070C0"/>
+          <w:lang w:val="es-AR"/>
+        </w:rPr>
+        <w:t xml:space="preserve"> por Barrio </w:t>
       </w:r>
     </w:p>
     <w:p>
@@ -415,7 +723,35 @@
         <w:rPr>
           <w:lang w:val="es-AR"/>
         </w:rPr>
-        <w:t>Para los registros que en place_with_parent_names son de Capital Federal y tienen el barrio en ese campo, el barrio ya está extraído en place_name. Ejemplo</w:t>
+        <w:t xml:space="preserve">Para los registros que en </w:t>
+      </w:r>
+      <w:proofErr w:type="spellStart"/>
+      <w:r>
+        <w:rPr>
+          <w:lang w:val="es-AR"/>
+        </w:rPr>
+        <w:t>place_with_parent_names</w:t>
+      </w:r>
+      <w:proofErr w:type="spellEnd"/>
+      <w:r>
+        <w:rPr>
+          <w:lang w:val="es-AR"/>
+        </w:rPr>
+        <w:t xml:space="preserve"> son de Capital Federal y tienen el barrio en ese campo, el barrio ya está extraído en </w:t>
+      </w:r>
+      <w:proofErr w:type="spellStart"/>
+      <w:r>
+        <w:rPr>
+          <w:lang w:val="es-AR"/>
+        </w:rPr>
+        <w:t>place_name</w:t>
+      </w:r>
+      <w:proofErr w:type="spellEnd"/>
+      <w:r>
+        <w:rPr>
+          <w:lang w:val="es-AR"/>
+        </w:rPr>
+        <w:t>. Ejemplo</w:t>
       </w:r>
     </w:p>
     <w:p>
@@ -494,7 +830,35 @@
         <w:rPr>
           <w:lang w:val="es-AR"/>
         </w:rPr>
-        <w:t>Si del campo place_with_parent_names tendremos que sacar Provincia y Ciudada. Cuando no contiene Capital Federal estos son los ejemplos</w:t>
+        <w:t xml:space="preserve">Si del campo </w:t>
+      </w:r>
+      <w:proofErr w:type="spellStart"/>
+      <w:r>
+        <w:rPr>
+          <w:lang w:val="es-AR"/>
+        </w:rPr>
+        <w:t>place_with_parent_names</w:t>
+      </w:r>
+      <w:proofErr w:type="spellEnd"/>
+      <w:r>
+        <w:rPr>
+          <w:lang w:val="es-AR"/>
+        </w:rPr>
+        <w:t xml:space="preserve"> tendremos que sacar Provincia y </w:t>
+      </w:r>
+      <w:proofErr w:type="spellStart"/>
+      <w:r>
+        <w:rPr>
+          <w:lang w:val="es-AR"/>
+        </w:rPr>
+        <w:t>Ciudada</w:t>
+      </w:r>
+      <w:proofErr w:type="spellEnd"/>
+      <w:r>
+        <w:rPr>
+          <w:lang w:val="es-AR"/>
+        </w:rPr>
+        <w:t>. Cuando no contiene Capital Federal estos son los ejemplos</w:t>
       </w:r>
     </w:p>
     <w:p>
@@ -581,8 +945,17 @@
           <w:color w:val="0070C0"/>
           <w:lang w:val="es-AR"/>
         </w:rPr>
-        <w:t>Imágenes thumbnail</w:t>
-      </w:r>
+        <w:t xml:space="preserve">Imágenes </w:t>
+      </w:r>
+      <w:proofErr w:type="spellStart"/>
+      <w:r>
+        <w:rPr>
+          <w:color w:val="0070C0"/>
+          <w:lang w:val="es-AR"/>
+        </w:rPr>
+        <w:t>thumbnail</w:t>
+      </w:r>
+      <w:proofErr w:type="spellEnd"/>
     </w:p>
     <w:p>
       <w:pPr>
@@ -741,6 +1114,161 @@
           <w:lang w:val="es-AR"/>
         </w:rPr>
         <w:t>-Gráficos, visualización a posteriori</w:t>
+      </w:r>
+    </w:p>
+    <w:p>
+      <w:pPr>
+        <w:pBdr>
+          <w:bottom w:val="single" w:sz="6" w:space="1" w:color="auto"/>
+        </w:pBdr>
+        <w:spacing w:after="0"/>
+        <w:rPr>
+          <w:lang w:val="es-AR"/>
+        </w:rPr>
+      </w:pPr>
+    </w:p>
+    <w:p>
+      <w:pPr>
+        <w:spacing w:after="0"/>
+        <w:rPr>
+          <w:lang w:val="es-AR"/>
+        </w:rPr>
+      </w:pPr>
+    </w:p>
+    <w:p>
+      <w:pPr>
+        <w:spacing w:after="0"/>
+        <w:rPr>
+          <w:lang w:val="es-AR"/>
+        </w:rPr>
+      </w:pPr>
+      <w:r>
+        <w:rPr>
+          <w:lang w:val="es-AR"/>
+        </w:rPr>
+        <w:t>Minuta reunión 19/10</w:t>
+      </w:r>
+    </w:p>
+    <w:p>
+      <w:pPr>
+        <w:spacing w:after="0"/>
+        <w:rPr>
+          <w:lang w:val="es-AR"/>
+        </w:rPr>
+      </w:pPr>
+    </w:p>
+    <w:p>
+      <w:pPr>
+        <w:spacing w:after="0"/>
+        <w:rPr>
+          <w:lang w:val="es-AR"/>
+        </w:rPr>
+      </w:pPr>
+      <w:r>
+        <w:rPr>
+          <w:lang w:val="es-AR"/>
+        </w:rPr>
+        <w:t xml:space="preserve">Guido </w:t>
+      </w:r>
+      <w:proofErr w:type="spellStart"/>
+      <w:r>
+        <w:rPr>
+          <w:lang w:val="es-AR"/>
+        </w:rPr>
+        <w:t>Perez</w:t>
+      </w:r>
+      <w:proofErr w:type="spellEnd"/>
+      <w:r>
+        <w:rPr>
+          <w:lang w:val="es-AR"/>
+        </w:rPr>
+        <w:t xml:space="preserve"> </w:t>
+      </w:r>
+      <w:proofErr w:type="spellStart"/>
+      <w:r>
+        <w:rPr>
+          <w:lang w:val="es-AR"/>
+        </w:rPr>
+        <w:t>botti</w:t>
+      </w:r>
+      <w:proofErr w:type="spellEnd"/>
+      <w:r>
+        <w:rPr>
+          <w:lang w:val="es-AR"/>
+        </w:rPr>
+        <w:t xml:space="preserve"> – contactar para sumar (Facundo)</w:t>
+      </w:r>
+    </w:p>
+    <w:p>
+      <w:pPr>
+        <w:spacing w:after="0"/>
+        <w:rPr>
+          <w:lang w:val="es-AR"/>
+        </w:rPr>
+      </w:pPr>
+      <w:r>
+        <w:rPr>
+          <w:lang w:val="es-AR"/>
+        </w:rPr>
+        <w:t>Crear columnas prov. Ciudad  y barrio (Rodrigo)</w:t>
+      </w:r>
+    </w:p>
+    <w:p>
+      <w:pPr>
+        <w:spacing w:after="0"/>
+        <w:rPr>
+          <w:lang w:val="es-AR"/>
+        </w:rPr>
+      </w:pPr>
+      <w:r>
+        <w:rPr>
+          <w:lang w:val="es-AR"/>
+        </w:rPr>
+        <w:t>Completar precio /m2 (Facundo)</w:t>
+      </w:r>
+    </w:p>
+    <w:p>
+      <w:pPr>
+        <w:spacing w:after="0"/>
+        <w:rPr>
+          <w:lang w:val="es-AR"/>
+        </w:rPr>
+      </w:pPr>
+      <w:proofErr w:type="spellStart"/>
+      <w:r>
+        <w:rPr>
+          <w:lang w:val="es-AR"/>
+        </w:rPr>
+        <w:t>Regex</w:t>
+      </w:r>
+      <w:proofErr w:type="spellEnd"/>
+      <w:r>
+        <w:rPr>
+          <w:lang w:val="es-AR"/>
+        </w:rPr>
+        <w:t xml:space="preserve"> Descripción (Facundo / Roberto)</w:t>
+      </w:r>
+    </w:p>
+    <w:p>
+      <w:pPr>
+        <w:spacing w:after="0"/>
+        <w:rPr>
+          <w:lang w:val="es-AR"/>
+        </w:rPr>
+      </w:pPr>
+    </w:p>
+    <w:p>
+      <w:pPr>
+        <w:spacing w:after="0"/>
+        <w:rPr>
+          <w:lang w:val="es-AR"/>
+        </w:rPr>
+      </w:pPr>
+      <w:r>
+        <w:rPr>
+          <w:lang w:val="es-AR"/>
+        </w:rPr>
+        <w:t xml:space="preserve">Nicolas a definir. </w:t>
       </w:r>
     </w:p>
     <w:sectPr>

</xml_diff>